<commit_message>
added more for the writeup
</commit_message>
<xml_diff>
--- a/anime-etl/ETL-write-up.docx
+++ b/anime-etl/ETL-write-up.docx
@@ -2,8 +2,10 @@
 <file path=word/document.xml><?xml version="1.0" encoding="utf-8"?>
 <w:document xmlns:wpc="http://schemas.microsoft.com/office/word/2010/wordprocessingCanvas" xmlns:cx="http://schemas.microsoft.com/office/drawing/2014/chartex" xmlns:cx1="http://schemas.microsoft.com/office/drawing/2015/9/8/chartex" xmlns:cx2="http://schemas.microsoft.com/office/drawing/2015/10/21/chartex" xmlns:cx3="http://schemas.microsoft.com/office/drawing/2016/5/9/chartex" xmlns:cx4="http://schemas.microsoft.com/office/drawing/2016/5/10/chartex" xmlns:cx5="http://schemas.microsoft.com/office/drawing/2016/5/11/chartex" xmlns:cx6="http://schemas.microsoft.com/office/drawing/2016/5/12/chartex" xmlns:cx7="http://schemas.microsoft.com/office/drawing/2016/5/13/chartex" xmlns:cx8="http://schemas.microsoft.com/office/drawing/2016/5/14/chartex" xmlns:mc="http://schemas.openxmlformats.org/markup-compatibility/2006" xmlns:aink="http://schemas.microsoft.com/office/drawing/2016/ink" xmlns:am3d="http://schemas.microsoft.com/office/drawing/2017/model3d" xmlns:o="urn:schemas-microsoft-com:office:office" xmlns:r="http://schemas.openxmlformats.org/officeDocument/2006/relationships" xmlns:m="http://schemas.openxmlformats.org/officeDocument/2006/math" xmlns:v="urn:schemas-microsoft-com:vml" xmlns:wp14="http://schemas.microsoft.com/office/word/2010/wordprocessingDrawing" xmlns:wp="http://schemas.openxmlformats.org/drawingml/2006/wordprocessingDrawing" xmlns:w10="urn:schemas-microsoft-com:office:word" xmlns:w="http://schemas.openxmlformats.org/wordprocessingml/2006/main" xmlns:w14="http://schemas.microsoft.com/office/word/2010/wordml" xmlns:w15="http://schemas.microsoft.com/office/word/2012/wordml" xmlns:w16cid="http://schemas.microsoft.com/office/word/2016/wordml/cid" xmlns:w16se="http://schemas.microsoft.com/office/word/2015/wordml/symex" xmlns:wpg="http://schemas.microsoft.com/office/word/2010/wordprocessingGroup" xmlns:wpi="http://schemas.microsoft.com/office/word/2010/wordprocessingInk" xmlns:wne="http://schemas.microsoft.com/office/word/2006/wordml" xmlns:wps="http://schemas.microsoft.com/office/word/2010/wordprocessingShape" mc:Ignorable="w14 w15 w16se w16cid wp14">
   <w:body>
-    <w:p/>
-    <w:p/>
+    <w:p>
+      <w:bookmarkStart w:id="0" w:name="_GoBack"/>
+      <w:bookmarkEnd w:id="0"/>
+    </w:p>
     <w:p>
       <w:pPr>
         <w:rPr>
@@ -12,7 +14,6 @@
           <w:szCs w:val="28"/>
         </w:rPr>
       </w:pPr>
-      <w:bookmarkStart w:id="0" w:name="_GoBack"/>
       <w:r>
         <w:rPr>
           <w:b/>
@@ -22,7 +23,6 @@
         <w:t>Data exploration.</w:t>
       </w:r>
     </w:p>
-    <w:bookmarkEnd w:id="0"/>
     <w:p>
       <w:r>
         <w:t>Starting Data Sources</w:t>
@@ -52,27 +52,7 @@
             <w:szCs w:val="24"/>
             <w:u w:val="single"/>
           </w:rPr>
-          <w:t>http://screen</w:t>
-        </w:r>
-        <w:r>
-          <w:rPr>
-            <w:rFonts w:ascii="Segoe MDL2 Assets" w:eastAsia="Times New Roman" w:hAnsi="Segoe MDL2 Assets" w:cs="Segoe UI"/>
-            <w:color w:val="0366D6"/>
-            <w:sz w:val="24"/>
-            <w:szCs w:val="24"/>
-            <w:u w:val="single"/>
-          </w:rPr>
-          <w:t>c</w:t>
-        </w:r>
-        <w:r>
-          <w:rPr>
-            <w:rFonts w:ascii="Segoe MDL2 Assets" w:eastAsia="Times New Roman" w:hAnsi="Segoe MDL2 Assets" w:cs="Segoe UI"/>
-            <w:color w:val="0366D6"/>
-            <w:sz w:val="24"/>
-            <w:szCs w:val="24"/>
-            <w:u w:val="single"/>
-          </w:rPr>
-          <w:t>ritix.com/the-influence-of-anime-on-video-games/</w:t>
+          <w:t>http://screencritix.com/the-influence-of-anime-on-video-games/</w:t>
         </w:r>
       </w:hyperlink>
     </w:p>
@@ -268,16 +248,7 @@
           <w:sz w:val="24"/>
           <w:szCs w:val="24"/>
         </w:rPr>
-        <w:t>r</w:t>
-      </w:r>
-      <w:r>
-        <w:rPr>
-          <w:rFonts w:ascii="Segoe MDL2 Assets" w:eastAsia="Times New Roman" w:hAnsi="Segoe MDL2 Assets" w:cs="Segoe UI"/>
-          <w:color w:val="24292E"/>
-          <w:sz w:val="24"/>
-          <w:szCs w:val="24"/>
-        </w:rPr>
-        <w:t>awgpy</w:t>
+        <w:t>rawgpy</w:t>
       </w:r>
       <w:proofErr w:type="spellEnd"/>
       <w:r>
@@ -303,18 +274,7 @@
     </w:p>
     <w:p>
       <w:r>
-        <w:t xml:space="preserve">The Anime planet website was eventually dropped as a source because after attempting to scrape data it was found to be un-needed and there were technical challenges involved with the </w:t>
-      </w:r>
-      <w:r>
-        <w:t xml:space="preserve">hover text where most of the data was stored.  Other sources were </w:t>
-      </w:r>
-      <w:proofErr w:type="gramStart"/>
-      <w:r>
-        <w:t>found</w:t>
-      </w:r>
-      <w:proofErr w:type="gramEnd"/>
-      <w:r>
-        <w:t xml:space="preserve"> and we proceeded with the project.</w:t>
+        <w:t>The Anime planet website was eventually dropped as a source because after attempting to scrape data it was found to be un-needed and there were technical challenges involved with the hover text where most of the data was stored.  Other sources were found and we proceeded with the project.</w:t>
       </w:r>
     </w:p>
     <w:p>
@@ -330,103 +290,68 @@
     </w:p>
     <w:p>
       <w:r>
-        <w:t>Two tables were created, one based on anime games taken from</w:t>
-      </w:r>
-      <w:r>
-        <w:t xml:space="preserve"> the wiki list shown above.  The other table was taken from csv files downloaded from the </w:t>
+        <w:t xml:space="preserve">Two tables were created, one based on anime games taken from the wiki list shown above.  The other table was taken from csv files downloaded from the </w:t>
       </w:r>
       <w:r>
         <w:t>animanga.fandom.com</w:t>
       </w:r>
       <w:r>
-        <w:t xml:space="preserve"> website.</w:t>
-      </w:r>
-    </w:p>
-    <w:p>
-      <w:r>
-        <w:t xml:space="preserve">The tables were first cleaned in pandas, modifying column names, dropping duplicate data, </w:t>
+        <w:t xml:space="preserve"> website. </w:t>
+      </w:r>
+    </w:p>
+    <w:p>
+      <w:r>
+        <w:t xml:space="preserve">The tables were first cleaned in pandas, modifying column names, dropping duplicate data, adding id columns, concatenating different tables, etc. </w:t>
+      </w:r>
+    </w:p>
+    <w:p>
+      <w:r>
+        <w:t xml:space="preserve">The anime list (table 1) had to be filtered for only anime (manga was excluded).  This was done by separating the media type and filtering for ‘Anime’ and ‘Games’.  After the filtering was complete the </w:t>
       </w:r>
       <w:proofErr w:type="spellStart"/>
       <w:r>
-        <w:t>etc</w:t>
+        <w:t>dataframes</w:t>
       </w:r>
       <w:proofErr w:type="spellEnd"/>
       <w:r>
-        <w:t>…</w:t>
-      </w:r>
-    </w:p>
-    <w:p>
-      <w:r>
-        <w:t xml:space="preserve">The anime list (table 1) had to be filtered for only anime (manga was </w:t>
-      </w:r>
-      <w:r>
-        <w:t>excluded</w:t>
-      </w:r>
-      <w:r>
-        <w:t>)</w:t>
-      </w:r>
-      <w:r>
-        <w:t>.  This was done by separating the media type and filtering for ‘Anime’ and ‘Games’.</w:t>
-      </w:r>
-      <w:r>
-        <w:t xml:space="preserve">  After the filtering was complete the </w:t>
+        <w:t xml:space="preserve"> were combined into one and output to a </w:t>
       </w:r>
       <w:proofErr w:type="spellStart"/>
       <w:r>
-        <w:t>dataframes</w:t>
+        <w:t>postgres</w:t>
       </w:r>
       <w:proofErr w:type="spellEnd"/>
       <w:r>
-        <w:t xml:space="preserve"> were combined into one and output to a </w:t>
+        <w:t xml:space="preserve"> database. There are 3 columns in this table: the primary key, the title of the original anime series and its genre. </w:t>
+      </w:r>
+    </w:p>
+    <w:p>
+      <w:r>
+        <w:t xml:space="preserve">The anime / game list (table 2) was filtered through the </w:t>
       </w:r>
       <w:proofErr w:type="spellStart"/>
       <w:r>
+        <w:t>rawgpy</w:t>
+      </w:r>
+      <w:proofErr w:type="spellEnd"/>
+      <w:r>
+        <w:t xml:space="preserve"> API to find game genre info and then insert it into the data set.  Duplicate names were dropped, and the genre data was edited to remove list brackets.  Next the table was loaded into the </w:t>
+      </w:r>
+      <w:proofErr w:type="spellStart"/>
+      <w:r>
         <w:t>postgres</w:t>
       </w:r>
       <w:proofErr w:type="spellEnd"/>
       <w:r>
-        <w:t xml:space="preserve"> database.</w:t>
-      </w:r>
-    </w:p>
-    <w:p>
-      <w:r>
-        <w:t xml:space="preserve">The anime / game list (table 2) was filtered through the </w:t>
-      </w:r>
-      <w:proofErr w:type="spellStart"/>
-      <w:r>
-        <w:t>rawgpy</w:t>
-      </w:r>
-      <w:proofErr w:type="spellEnd"/>
-      <w:r>
-        <w:t xml:space="preserve"> API to find game genre info</w:t>
-      </w:r>
-      <w:r>
-        <w:t xml:space="preserve"> and then insert it into the data set.</w:t>
-      </w:r>
-      <w:r>
-        <w:t xml:space="preserve">  Duplicate names were </w:t>
-      </w:r>
-      <w:r>
-        <w:t>dropped,</w:t>
-      </w:r>
-      <w:r>
-        <w:t xml:space="preserve"> and the genre data was edited to remove list brackets.</w:t>
-      </w:r>
-      <w:r>
-        <w:t xml:space="preserve">  Next the table was loaded into the </w:t>
-      </w:r>
-      <w:proofErr w:type="spellStart"/>
-      <w:r>
-        <w:t>postgres</w:t>
-      </w:r>
-      <w:proofErr w:type="spellEnd"/>
-      <w:r>
-        <w:t xml:space="preserve"> database where table 1 was stored.</w:t>
-      </w:r>
-    </w:p>
-    <w:p/>
-    <w:p/>
-    <w:p/>
+        <w:t xml:space="preserve"> database where table 1 was stored. There are 7 columns in this table: the primary key, the title of the anime series, the game title of the series from the API,</w:t>
+      </w:r>
+      <w:r>
+        <w:t xml:space="preserve"> </w:t>
+      </w:r>
+      <w:r>
+        <w:t>the game title of the series from the Wikipedia list, the genre of the game, the release year of the game and the rating of the game.</w:t>
+      </w:r>
+    </w:p>
     <w:p/>
     <w:p/>
     <w:sectPr>
@@ -613,7 +538,7 @@
       </w:pPr>
     </w:pPrDefault>
   </w:docDefaults>
-  <w:latentStyles w:defLockedState="0" w:defUIPriority="99" w:defSemiHidden="0" w:defUnhideWhenUsed="0" w:defQFormat="0" w:count="375">
+  <w:latentStyles w:defLockedState="0" w:defUIPriority="99" w:defSemiHidden="0" w:defUnhideWhenUsed="0" w:defQFormat="0" w:count="376">
     <w:lsdException w:name="Normal" w:uiPriority="0" w:qFormat="1"/>
     <w:lsdException w:name="heading 1" w:uiPriority="9" w:qFormat="1"/>
     <w:lsdException w:name="heading 2" w:semiHidden="1" w:uiPriority="9" w:unhideWhenUsed="1" w:qFormat="1"/>
@@ -719,7 +644,6 @@
     <w:lsdException w:name="HTML Sample" w:semiHidden="1" w:unhideWhenUsed="1"/>
     <w:lsdException w:name="HTML Typewriter" w:semiHidden="1" w:unhideWhenUsed="1"/>
     <w:lsdException w:name="HTML Variable" w:semiHidden="1" w:unhideWhenUsed="1"/>
-    <w:lsdException w:name="Normal Table" w:semiHidden="1" w:unhideWhenUsed="1"/>
     <w:lsdException w:name="annotation subject" w:semiHidden="1" w:unhideWhenUsed="1"/>
     <w:lsdException w:name="No List" w:semiHidden="1" w:unhideWhenUsed="1"/>
     <w:lsdException w:name="Outline List 1" w:semiHidden="1" w:unhideWhenUsed="1"/>
@@ -766,10 +690,8 @@
     <w:lsdException w:name="Table Subtle 2" w:semiHidden="1" w:unhideWhenUsed="1"/>
     <w:lsdException w:name="Table Web 1" w:semiHidden="1" w:unhideWhenUsed="1"/>
     <w:lsdException w:name="Table Web 2" w:semiHidden="1" w:unhideWhenUsed="1"/>
-    <w:lsdException w:name="Table Web 3" w:semiHidden="1" w:unhideWhenUsed="1"/>
     <w:lsdException w:name="Balloon Text" w:semiHidden="1" w:unhideWhenUsed="1"/>
     <w:lsdException w:name="Table Grid" w:uiPriority="39"/>
-    <w:lsdException w:name="Table Theme" w:semiHidden="1" w:unhideWhenUsed="1"/>
     <w:lsdException w:name="Placeholder Text" w:semiHidden="1"/>
     <w:lsdException w:name="No Spacing" w:uiPriority="1" w:qFormat="1"/>
     <w:lsdException w:name="Light Shading" w:uiPriority="60"/>
@@ -989,14 +911,17 @@
     <w:lsdException w:name="Smart Hyperlink" w:semiHidden="1" w:unhideWhenUsed="1"/>
     <w:lsdException w:name="Hashtag" w:semiHidden="1" w:unhideWhenUsed="1"/>
     <w:lsdException w:name="Unresolved Mention" w:semiHidden="1" w:unhideWhenUsed="1"/>
+    <w:lsdException w:name="Smart Link" w:semiHidden="1" w:unhideWhenUsed="1"/>
   </w:latentStyles>
   <w:style w:type="paragraph" w:default="1" w:styleId="Normal">
     <w:name w:val="Normal"/>
     <w:qFormat/>
+    <w:rsid w:val="00463E1F"/>
   </w:style>
   <w:style w:type="character" w:default="1" w:styleId="DefaultParagraphFont">
     <w:name w:val="Default Paragraph Font"/>
     <w:uiPriority w:val="1"/>
+    <w:semiHidden/>
     <w:unhideWhenUsed/>
   </w:style>
   <w:style w:type="table" w:default="1" w:styleId="TableNormal">

</xml_diff>